<commit_message>
Added player shoot sound and explosion sound
</commit_message>
<xml_diff>
--- a/Video Script.docx
+++ b/Video Script.docx
@@ -124,15 +124,25 @@
         <w:t xml:space="preserve"> The </w:t>
       </w:r>
       <w:r>
-        <w:t>interval between the boss’s shots gradually increase until the game becomes impossible</w:t>
+        <w:t xml:space="preserve">interval between the boss’s shots gradually </w:t>
+      </w:r>
+      <w:r>
+        <w:t>de</w:t>
+      </w:r>
+      <w:r>
+        <w:t>crease until the game becomes impossible</w:t>
       </w:r>
       <w:r>
         <w:t>.</w:t>
       </w:r>
+    </w:p>
+    <w:p>
       <w:bookmarkStart w:id="0" w:name="_GoBack"/>
+      <w:r>
+        <w:t>Thank you for watching</w:t>
+      </w:r>
       <w:bookmarkEnd w:id="0"/>
     </w:p>
-    <w:p/>
     <w:sectPr>
       <w:pgSz w:w="12240" w:h="15840"/>
       <w:pgMar w:top="1440" w:right="1440" w:bottom="1440" w:left="1440" w:header="720" w:footer="720" w:gutter="0"/>

</xml_diff>